<commit_message>
changed the lab 6 prop
</commit_message>
<xml_diff>
--- a/Lab 6 proposal.docx
+++ b/Lab 6 proposal.docx
@@ -5,10 +5,22 @@
     <w:p/>
     <w:p>
       <w:r>
-        <w:t>For our Lab 6 project we are going to do the paint project with the camera, a keyboard, and a mouse</w:t>
+        <w:t>For our Lab 6 project we are going to do the paint project with the camera</w:t>
+      </w:r>
+      <w:r>
+        <w:t>,</w:t>
+      </w:r>
+      <w:r>
+        <w:t xml:space="preserve"> a mouse</w:t>
+      </w:r>
+      <w:r>
+        <w:t>, the VGA, and the speaker with a microphone</w:t>
       </w:r>
       <w:r>
         <w:t>.</w:t>
+      </w:r>
+      <w:r>
+        <w:t xml:space="preserve">  The user will be able to change the colors that they can draw on the image with different colors, and switch between colors to draw with.</w:t>
       </w:r>
       <w:bookmarkStart w:id="0" w:name="_GoBack"/>
       <w:bookmarkEnd w:id="0"/>

</xml_diff>